<commit_message>
EDA Process - Visualizartion
</commit_message>
<xml_diff>
--- a/MSC_DA_CA1_Jose_Mario.docx
+++ b/MSC_DA_CA1_Jose_Mario.docx
@@ -816,74 +816,184 @@
           <w:sz w:val="28"/>
           <w:szCs w:val="28"/>
         </w:rPr>
-        <w:t xml:space="preserve">1 Data preparation and </w:t>
-      </w:r>
-      <w:proofErr w:type="gramStart"/>
+        <w:t xml:space="preserve">1 Data preparation and Visualization </w:t>
+      </w:r>
       <w:r>
         <w:rPr>
           <w:sz w:val="28"/>
           <w:szCs w:val="28"/>
         </w:rPr>
-        <w:t xml:space="preserve">Visualization </w:t>
-      </w:r>
-      <w:r>
-        <w:rPr>
+        <w:t xml:space="preserve"> ---------------------------- 1</w:t>
+      </w:r>
+    </w:p>
+    <w:p>
+      <w:pPr>
+        <w:pStyle w:val="Heading1"/>
+        <w:keepNext w:val="0"/>
+        <w:keepLines w:val="0"/>
+        <w:rPr>
+          <w:b/>
           <w:sz w:val="28"/>
           <w:szCs w:val="28"/>
         </w:rPr>
-        <w:t xml:space="preserve"> ----------------------------</w:t>
-      </w:r>
-      <w:proofErr w:type="gramEnd"/>
+      </w:pPr>
       <w:r>
         <w:rPr>
           <w:sz w:val="28"/>
           <w:szCs w:val="28"/>
         </w:rPr>
-        <w:t xml:space="preserve"> 1</w:t>
+        <w:t>Data preparation and Visualization : (Graded out of 100)</w:t>
       </w:r>
     </w:p>
     <w:p>
       <w:pPr>
         <w:pStyle w:val="ListParagraph"/>
         <w:numPr>
-          <w:ilvl w:val="1"/>
-          <w:numId w:val="2"/>
+          <w:ilvl w:val="0"/>
+          <w:numId w:val="8"/>
         </w:numPr>
-      </w:pPr>
-      <w:r>
-        <w:rPr>
-          <w:rFonts w:ascii="Times New Roman" w:eastAsia="Times New Roman" w:hAnsi="Times New Roman" w:cs="Times New Roman"/>
+        <w:spacing w:after="0"/>
+        <w:rPr>
+          <w:rStyle w:val="hgkelc"/>
+          <w:lang w:val="en"/>
+        </w:rPr>
+      </w:pPr>
+      <w:r>
+        <w:t>P</w:t>
+      </w:r>
+      <w:r>
+        <w:t xml:space="preserve">erform appropriate EDA </w:t>
+      </w:r>
+      <w:r>
+        <w:t xml:space="preserve"> - Early data analysis / </w:t>
+      </w:r>
+      <w:r>
+        <w:rPr>
+          <w:rStyle w:val="hgkelc"/>
           <w:b/>
           <w:bCs/>
+          <w:lang w:val="en"/>
+        </w:rPr>
+        <w:t>Exploratory data analysis</w:t>
+      </w:r>
+      <w:r>
+        <w:rPr>
+          <w:rStyle w:val="hgkelc"/>
+          <w:lang w:val="en"/>
+        </w:rPr>
+        <w:t xml:space="preserve"> (EDA)</w:t>
+      </w:r>
+      <w:r>
+        <w:rPr>
+          <w:rStyle w:val="hgkelc"/>
+          <w:lang w:val="en"/>
+        </w:rPr>
+        <w:t>.</w:t>
+      </w:r>
+    </w:p>
+    <w:p>
+      <w:pPr>
+        <w:pStyle w:val="ListParagraph"/>
+        <w:spacing w:after="0"/>
+        <w:ind w:left="1080" w:firstLine="360"/>
+        <w:rPr>
+          <w:b/>
+        </w:rPr>
+      </w:pPr>
+      <w:r>
+        <w:rPr>
+          <w:lang w:val="en"/>
+        </w:rPr>
+        <w:t>Method chosen and Insights.</w:t>
+      </w:r>
+    </w:p>
+    <w:p>
+      <w:pPr>
+        <w:spacing w:after="0"/>
+        <w:ind w:left="720"/>
+        <w:rPr>
+          <w:b/>
+        </w:rPr>
+      </w:pPr>
+      <w:r>
+        <w:t>2.</w:t>
+      </w:r>
+      <w:r>
+        <w:rPr>
+          <w:sz w:val="14"/>
+          <w:szCs w:val="14"/>
+        </w:rPr>
+        <w:t xml:space="preserve">      </w:t>
+      </w:r>
+      <w:r>
+        <w:t>You must also rationalise justify and detail all the methods used to prepare the data for ML.</w:t>
+      </w:r>
+    </w:p>
+    <w:p>
+      <w:pPr>
+        <w:spacing w:after="0"/>
+        <w:ind w:left="720"/>
+        <w:rPr>
+          <w:b/>
+        </w:rPr>
+      </w:pPr>
+      <w:r>
+        <w:t>3.</w:t>
+      </w:r>
+      <w:r>
+        <w:rPr>
+          <w:sz w:val="14"/>
+          <w:szCs w:val="14"/>
+        </w:rPr>
+        <w:t xml:space="preserve">      </w:t>
+      </w:r>
+      <w:r>
+        <w:t xml:space="preserve">Appropriate visualizations must be used to engender insight into the dataset and to illustrate your final insights gained in your analysis. </w:t>
+      </w:r>
+    </w:p>
+    <w:p>
+      <w:pPr>
+        <w:spacing w:after="300"/>
+        <w:ind w:left="720"/>
+        <w:rPr>
+          <w:b/>
+        </w:rPr>
+      </w:pPr>
+      <w:r>
+        <w:t>4.</w:t>
+      </w:r>
+      <w:r>
+        <w:rPr>
+          <w:sz w:val="14"/>
+          <w:szCs w:val="14"/>
+        </w:rPr>
+        <w:t xml:space="preserve">      </w:t>
+      </w:r>
+      <w:r>
+        <w:t xml:space="preserve">All design and implementation of your visualizations must be justified and detailed in full. </w:t>
+      </w:r>
+    </w:p>
+    <w:p>
+      <w:pPr>
+        <w:spacing w:before="100" w:beforeAutospacing="1" w:after="100" w:afterAutospacing="1" w:line="240" w:lineRule="auto"/>
+        <w:rPr>
+          <w:rFonts w:ascii="Times New Roman" w:eastAsia="Times New Roman" w:hAnsi="Times New Roman" w:cs="Times New Roman"/>
           <w:sz w:val="24"/>
           <w:szCs w:val="24"/>
           <w:lang w:eastAsia="en-IE"/>
         </w:rPr>
-        <w:t>Early Data Analysis/</w:t>
-      </w:r>
-      <w:r>
-        <w:rPr>
-          <w:rFonts w:ascii="Times New Roman" w:eastAsia="Times New Roman" w:hAnsi="Times New Roman" w:cs="Times New Roman"/>
-          <w:b/>
-          <w:bCs/>
+      </w:pPr>
+    </w:p>
+    <w:p>
+      <w:pPr>
+        <w:spacing w:before="100" w:beforeAutospacing="1" w:after="100" w:afterAutospacing="1" w:line="240" w:lineRule="auto"/>
+        <w:rPr>
+          <w:rFonts w:ascii="Times New Roman" w:eastAsia="Times New Roman" w:hAnsi="Times New Roman" w:cs="Times New Roman"/>
           <w:sz w:val="24"/>
           <w:szCs w:val="24"/>
           <w:lang w:eastAsia="en-IE"/>
         </w:rPr>
-        <w:t>Exploratory Data Analysis (EDA)</w:t>
-      </w:r>
-    </w:p>
-    <w:p>
-      <w:pPr>
-        <w:pStyle w:val="ListParagraph"/>
-        <w:numPr>
-          <w:ilvl w:val="1"/>
-          <w:numId w:val="2"/>
-        </w:numPr>
-      </w:pPr>
-      <w:r>
-        <w:t>Merging all Datasets into only solid</w:t>
-      </w:r>
+      </w:pPr>
     </w:p>
     <w:p>
       <w:pPr>
@@ -1129,39 +1239,17 @@
     </w:p>
     <w:p>
       <w:pPr>
+        <w:pStyle w:val="Heading2"/>
+      </w:pPr>
+      <w:r>
+        <w:t>Abstract</w:t>
+      </w:r>
+    </w:p>
+    <w:p>
+      <w:pPr>
         <w:spacing w:before="100" w:beforeAutospacing="1" w:after="100" w:afterAutospacing="1" w:line="240" w:lineRule="auto"/>
         <w:rPr>
           <w:rFonts w:ascii="Times New Roman" w:eastAsia="Times New Roman" w:hAnsi="Times New Roman" w:cs="Times New Roman"/>
-          <w:sz w:val="24"/>
-          <w:szCs w:val="24"/>
-          <w:lang w:eastAsia="en-IE"/>
-        </w:rPr>
-      </w:pPr>
-    </w:p>
-    <w:p>
-      <w:pPr>
-        <w:spacing w:before="100" w:beforeAutospacing="1" w:after="100" w:afterAutospacing="1" w:line="240" w:lineRule="auto"/>
-        <w:rPr>
-          <w:rFonts w:ascii="Times New Roman" w:eastAsia="Times New Roman" w:hAnsi="Times New Roman" w:cs="Times New Roman"/>
-          <w:sz w:val="24"/>
-          <w:szCs w:val="24"/>
-          <w:lang w:eastAsia="en-IE"/>
-        </w:rPr>
-      </w:pPr>
-    </w:p>
-    <w:p>
-      <w:pPr>
-        <w:pStyle w:val="Heading2"/>
-      </w:pPr>
-      <w:r>
-        <w:t>Abstract</w:t>
-      </w:r>
-    </w:p>
-    <w:p>
-      <w:pPr>
-        <w:spacing w:before="100" w:beforeAutospacing="1" w:after="100" w:afterAutospacing="1" w:line="240" w:lineRule="auto"/>
-        <w:rPr>
-          <w:rFonts w:ascii="Times New Roman" w:eastAsia="Times New Roman" w:hAnsi="Times New Roman" w:cs="Times New Roman"/>
           <w:i/>
           <w:sz w:val="24"/>
           <w:szCs w:val="24"/>
@@ -1174,7 +1262,7 @@
           <w:sz w:val="24"/>
           <w:szCs w:val="24"/>
         </w:rPr>
-        <w:t xml:space="preserve">The aim of this project is to explore the link between population trends and renting prices in Ireland. </w:t>
+        <w:t xml:space="preserve">The aim of this project is to explore the </w:t>
       </w:r>
       <w:r>
         <w:rPr>
@@ -1183,6 +1271,42 @@
           <w:sz w:val="24"/>
           <w:szCs w:val="24"/>
         </w:rPr>
+        <w:t>relationship</w:t>
+      </w:r>
+      <w:r>
+        <w:rPr>
+          <w:rFonts w:ascii="Times New Roman" w:eastAsia="Times New Roman" w:hAnsi="Times New Roman" w:cs="Times New Roman"/>
+          <w:i/>
+          <w:sz w:val="24"/>
+          <w:szCs w:val="24"/>
+        </w:rPr>
+        <w:t xml:space="preserve"> between population trends and </w:t>
+      </w:r>
+      <w:r>
+        <w:rPr>
+          <w:rFonts w:ascii="Times New Roman" w:eastAsia="Times New Roman" w:hAnsi="Times New Roman" w:cs="Times New Roman"/>
+          <w:i/>
+          <w:sz w:val="24"/>
+          <w:szCs w:val="24"/>
+        </w:rPr>
+        <w:t>recorded crimes</w:t>
+      </w:r>
+      <w:r>
+        <w:rPr>
+          <w:rFonts w:ascii="Times New Roman" w:eastAsia="Times New Roman" w:hAnsi="Times New Roman" w:cs="Times New Roman"/>
+          <w:i/>
+          <w:sz w:val="24"/>
+          <w:szCs w:val="24"/>
+        </w:rPr>
+        <w:t xml:space="preserve"> in Ireland. </w:t>
+      </w:r>
+      <w:r>
+        <w:rPr>
+          <w:rFonts w:ascii="Times New Roman" w:eastAsia="Times New Roman" w:hAnsi="Times New Roman" w:cs="Times New Roman"/>
+          <w:i/>
+          <w:sz w:val="24"/>
+          <w:szCs w:val="24"/>
+        </w:rPr>
         <w:t>To achieve this goal, I</w:t>
       </w:r>
       <w:r>
@@ -1192,7 +1316,43 @@
           <w:sz w:val="24"/>
           <w:szCs w:val="24"/>
         </w:rPr>
-        <w:t xml:space="preserve"> will be investigating how population growth, immigration, migration, and other population factors affect the cost of renting a home in Ireland.</w:t>
+        <w:t xml:space="preserve"> will be investigating </w:t>
+      </w:r>
+      <w:r>
+        <w:rPr>
+          <w:rFonts w:ascii="Times New Roman" w:eastAsia="Times New Roman" w:hAnsi="Times New Roman" w:cs="Times New Roman"/>
+          <w:i/>
+          <w:sz w:val="24"/>
+          <w:szCs w:val="24"/>
+        </w:rPr>
+        <w:t xml:space="preserve">the impact of </w:t>
+      </w:r>
+      <w:r>
+        <w:rPr>
+          <w:rFonts w:ascii="Times New Roman" w:eastAsia="Times New Roman" w:hAnsi="Times New Roman" w:cs="Times New Roman"/>
+          <w:i/>
+          <w:sz w:val="24"/>
+          <w:szCs w:val="24"/>
+        </w:rPr>
+        <w:t>population growth</w:t>
+      </w:r>
+      <w:r>
+        <w:rPr>
+          <w:rFonts w:ascii="Times New Roman" w:eastAsia="Times New Roman" w:hAnsi="Times New Roman" w:cs="Times New Roman"/>
+          <w:i/>
+          <w:sz w:val="24"/>
+          <w:szCs w:val="24"/>
+        </w:rPr>
+        <w:t xml:space="preserve"> </w:t>
+      </w:r>
+      <w:r>
+        <w:rPr>
+          <w:rFonts w:ascii="Times New Roman" w:eastAsia="Times New Roman" w:hAnsi="Times New Roman" w:cs="Times New Roman"/>
+          <w:i/>
+          <w:sz w:val="24"/>
+          <w:szCs w:val="24"/>
+        </w:rPr>
+        <w:t>on crime rates.</w:t>
       </w:r>
     </w:p>
     <w:p>
@@ -1284,7 +1444,7 @@
           <w:sz w:val="24"/>
           <w:szCs w:val="24"/>
         </w:rPr>
-        <w:t>Is there a relationship between population growth and renting prices in Ireland</w:t>
+        <w:t xml:space="preserve">Is there a relationship between population growth and </w:t>
       </w:r>
       <w:r>
         <w:rPr>
@@ -1293,7 +1453,43 @@
           <w:sz w:val="24"/>
           <w:szCs w:val="24"/>
         </w:rPr>
-        <w:t xml:space="preserve"> in the last 15 years</w:t>
+        <w:t>recorded crimes</w:t>
+      </w:r>
+      <w:r>
+        <w:rPr>
+          <w:rFonts w:ascii="Times New Roman" w:eastAsia="Times New Roman" w:hAnsi="Times New Roman" w:cs="Times New Roman"/>
+          <w:i/>
+          <w:sz w:val="24"/>
+          <w:szCs w:val="24"/>
+        </w:rPr>
+        <w:t xml:space="preserve"> in Ireland</w:t>
+      </w:r>
+      <w:r>
+        <w:rPr>
+          <w:rFonts w:ascii="Times New Roman" w:eastAsia="Times New Roman" w:hAnsi="Times New Roman" w:cs="Times New Roman"/>
+          <w:i/>
+          <w:sz w:val="24"/>
+          <w:szCs w:val="24"/>
+        </w:rPr>
+        <w:t xml:space="preserve"> in the last </w:t>
+      </w:r>
+      <w:r>
+        <w:rPr>
+          <w:rFonts w:ascii="Times New Roman" w:eastAsia="Times New Roman" w:hAnsi="Times New Roman" w:cs="Times New Roman"/>
+          <w:i/>
+          <w:sz w:val="24"/>
+          <w:szCs w:val="24"/>
+        </w:rPr>
+        <w:t>20</w:t>
+      </w:r>
+      <w:r>
+        <w:rPr>
+          <w:rFonts w:ascii="Times New Roman" w:eastAsia="Times New Roman" w:hAnsi="Times New Roman" w:cs="Times New Roman"/>
+          <w:i/>
+          <w:sz w:val="24"/>
+          <w:szCs w:val="24"/>
+        </w:rPr>
+        <w:t xml:space="preserve"> years</w:t>
       </w:r>
       <w:r>
         <w:rPr>
@@ -1350,9 +1546,8 @@
           <w:sz w:val="24"/>
           <w:szCs w:val="24"/>
         </w:rPr>
-        <w:t xml:space="preserve"> be used to predict future rent prices in </w:t>
-      </w:r>
-      <w:proofErr w:type="gramStart"/>
+        <w:t xml:space="preserve"> be used to predict future </w:t>
+      </w:r>
       <w:r>
         <w:rPr>
           <w:rFonts w:ascii="Times New Roman" w:eastAsia="Times New Roman" w:hAnsi="Times New Roman" w:cs="Times New Roman"/>
@@ -1360,9 +1555,17 @@
           <w:sz w:val="24"/>
           <w:szCs w:val="24"/>
         </w:rPr>
-        <w:t>Ireland?</w:t>
-      </w:r>
-      <w:proofErr w:type="gramEnd"/>
+        <w:t>crime rate</w:t>
+      </w:r>
+      <w:r>
+        <w:rPr>
+          <w:rFonts w:ascii="Times New Roman" w:eastAsia="Times New Roman" w:hAnsi="Times New Roman" w:cs="Times New Roman"/>
+          <w:i/>
+          <w:sz w:val="24"/>
+          <w:szCs w:val="24"/>
+        </w:rPr>
+        <w:t xml:space="preserve"> Ireland?</w:t>
+      </w:r>
     </w:p>
     <w:p>
       <w:pPr>
@@ -1465,7 +1668,25 @@
           <w:sz w:val="24"/>
           <w:szCs w:val="24"/>
         </w:rPr>
-        <w:t xml:space="preserve">population trends and renting prices in Ireland. </w:t>
+        <w:t xml:space="preserve">population trends and </w:t>
+      </w:r>
+      <w:r>
+        <w:rPr>
+          <w:rFonts w:ascii="Times New Roman" w:eastAsia="Times New Roman" w:hAnsi="Times New Roman" w:cs="Times New Roman"/>
+          <w:i/>
+          <w:sz w:val="24"/>
+          <w:szCs w:val="24"/>
+        </w:rPr>
+        <w:t>recorded crime</w:t>
+      </w:r>
+      <w:r>
+        <w:rPr>
+          <w:rFonts w:ascii="Times New Roman" w:eastAsia="Times New Roman" w:hAnsi="Times New Roman" w:cs="Times New Roman"/>
+          <w:i/>
+          <w:sz w:val="24"/>
+          <w:szCs w:val="24"/>
+        </w:rPr>
+        <w:t xml:space="preserve"> in Ireland. </w:t>
       </w:r>
     </w:p>
     <w:p>
@@ -1485,7 +1706,7 @@
           <w:sz w:val="24"/>
           <w:szCs w:val="24"/>
         </w:rPr>
-        <w:t>The main source</w:t>
+        <w:t xml:space="preserve">The main source of these dataset </w:t>
       </w:r>
       <w:r>
         <w:rPr>
@@ -1494,7 +1715,7 @@
           <w:sz w:val="24"/>
           <w:szCs w:val="24"/>
         </w:rPr>
-        <w:t>s</w:t>
+        <w:t>is</w:t>
       </w:r>
       <w:r>
         <w:rPr>
@@ -1503,7 +1724,7 @@
           <w:sz w:val="24"/>
           <w:szCs w:val="24"/>
         </w:rPr>
-        <w:t xml:space="preserve"> of these dataset </w:t>
+        <w:t xml:space="preserve">: </w:t>
       </w:r>
       <w:r>
         <w:rPr>
@@ -1512,7 +1733,7 @@
           <w:sz w:val="24"/>
           <w:szCs w:val="24"/>
         </w:rPr>
-        <w:t>are</w:t>
+        <w:t>Central Statistics Office (CSO)</w:t>
       </w:r>
       <w:r>
         <w:rPr>
@@ -1521,16 +1742,54 @@
           <w:sz w:val="24"/>
           <w:szCs w:val="24"/>
         </w:rPr>
-        <w:t xml:space="preserve">: </w:t>
-      </w:r>
-      <w:r>
+        <w:t>,</w:t>
+      </w:r>
+    </w:p>
+    <w:p>
+      <w:pPr>
+        <w:spacing w:before="100" w:beforeAutospacing="1" w:after="100" w:afterAutospacing="1" w:line="240" w:lineRule="auto"/>
         <w:rPr>
           <w:rFonts w:ascii="Times New Roman" w:eastAsia="Times New Roman" w:hAnsi="Times New Roman" w:cs="Times New Roman"/>
           <w:i/>
           <w:sz w:val="24"/>
           <w:szCs w:val="24"/>
         </w:rPr>
-        <w:t>Central Statistics Office (CSO) and the Residential Tenancies Board (RTB).</w:t>
+      </w:pPr>
+      <w:r>
+        <w:rPr>
+          <w:rFonts w:ascii="Times New Roman" w:eastAsia="Times New Roman" w:hAnsi="Times New Roman" w:cs="Times New Roman"/>
+          <w:i/>
+          <w:sz w:val="24"/>
+          <w:szCs w:val="24"/>
+        </w:rPr>
+        <w:t xml:space="preserve">Once you have collected the data, you can use a variety of statistical methods to </w:t>
+      </w:r>
+      <w:r>
+        <w:rPr>
+          <w:rFonts w:ascii="Times New Roman" w:eastAsia="Times New Roman" w:hAnsi="Times New Roman" w:cs="Times New Roman"/>
+          <w:i/>
+          <w:sz w:val="24"/>
+          <w:szCs w:val="24"/>
+        </w:rPr>
+        <w:t>analyse</w:t>
+      </w:r>
+      <w:r>
+        <w:rPr>
+          <w:rFonts w:ascii="Times New Roman" w:eastAsia="Times New Roman" w:hAnsi="Times New Roman" w:cs="Times New Roman"/>
+          <w:i/>
+          <w:sz w:val="24"/>
+          <w:szCs w:val="24"/>
+        </w:rPr>
+        <w:t xml:space="preserve"> it. </w:t>
+      </w:r>
+      <w:r>
+        <w:rPr>
+          <w:rFonts w:ascii="Times New Roman" w:eastAsia="Times New Roman" w:hAnsi="Times New Roman" w:cs="Times New Roman"/>
+          <w:i/>
+          <w:sz w:val="24"/>
+          <w:szCs w:val="24"/>
+        </w:rPr>
+        <w:t>To choose the best way to predict something, we are exploring and comparing different regression models. The models we are considering are multiple linear regression, lasso and ridge regularization, and decision tree regression.</w:t>
       </w:r>
     </w:p>
     <w:p>
@@ -1550,7 +1809,7 @@
           <w:sz w:val="24"/>
           <w:szCs w:val="24"/>
         </w:rPr>
-        <w:t xml:space="preserve">Once you have collected the data, you can use a variety of statistical methods to </w:t>
+        <w:t>As d</w:t>
       </w:r>
       <w:r>
         <w:rPr>
@@ -1559,17 +1818,19 @@
           <w:sz w:val="24"/>
           <w:szCs w:val="24"/>
         </w:rPr>
-        <w:t>analyse</w:t>
-      </w:r>
-      <w:r>
+        <w:t>ifferent regression models make different assumptions about the data. Comparing different models, I will find the one that produces the most accurate predictions for the dataset.</w:t>
+      </w:r>
+    </w:p>
+    <w:p>
+      <w:pPr>
+        <w:spacing w:before="100" w:beforeAutospacing="1" w:after="100" w:afterAutospacing="1" w:line="240" w:lineRule="auto"/>
         <w:rPr>
           <w:rFonts w:ascii="Times New Roman" w:eastAsia="Times New Roman" w:hAnsi="Times New Roman" w:cs="Times New Roman"/>
           <w:i/>
           <w:sz w:val="24"/>
           <w:szCs w:val="24"/>
         </w:rPr>
-        <w:t xml:space="preserve"> it. </w:t>
-      </w:r>
+      </w:pPr>
       <w:r>
         <w:rPr>
           <w:rFonts w:ascii="Times New Roman" w:eastAsia="Times New Roman" w:hAnsi="Times New Roman" w:cs="Times New Roman"/>
@@ -1577,142 +1838,28 @@
           <w:sz w:val="24"/>
           <w:szCs w:val="24"/>
         </w:rPr>
-        <w:t>To choose the best way to predict something, we are exploring and comparing different regression models. The models we are considering are multiple linear regression, lasso and ridge regularization, and decision tree regression.</w:t>
-      </w:r>
-    </w:p>
-    <w:p>
-      <w:pPr>
-        <w:spacing w:before="100" w:beforeAutospacing="1" w:after="100" w:afterAutospacing="1" w:line="240" w:lineRule="auto"/>
+        <w:t xml:space="preserve">I also will </w:t>
+      </w:r>
+      <w:r>
         <w:rPr>
           <w:rFonts w:ascii="Times New Roman" w:eastAsia="Times New Roman" w:hAnsi="Times New Roman" w:cs="Times New Roman"/>
           <w:i/>
           <w:sz w:val="24"/>
           <w:szCs w:val="24"/>
         </w:rPr>
-      </w:pPr>
-      <w:r>
+        <w:t>use regression analysis to model the relationship between population growth and renting prices.</w:t>
+      </w:r>
+    </w:p>
+    <w:p>
+      <w:pPr>
+        <w:jc w:val="center"/>
         <w:rPr>
           <w:rFonts w:ascii="Times New Roman" w:eastAsia="Times New Roman" w:hAnsi="Times New Roman" w:cs="Times New Roman"/>
           <w:i/>
           <w:sz w:val="24"/>
           <w:szCs w:val="24"/>
         </w:rPr>
-        <w:t>As d</w:t>
-      </w:r>
-      <w:r>
-        <w:rPr>
-          <w:rFonts w:ascii="Times New Roman" w:eastAsia="Times New Roman" w:hAnsi="Times New Roman" w:cs="Times New Roman"/>
-          <w:i/>
-          <w:sz w:val="24"/>
-          <w:szCs w:val="24"/>
-        </w:rPr>
-        <w:t>ifferent regression models make different assumptions about the data. Comparing different models, I will find the one that produces the most accurate predictions for the dataset.</w:t>
-      </w:r>
-    </w:p>
-    <w:p>
-      <w:pPr>
-        <w:spacing w:before="100" w:beforeAutospacing="1" w:after="100" w:afterAutospacing="1" w:line="240" w:lineRule="auto"/>
-        <w:rPr>
-          <w:rFonts w:ascii="Times New Roman" w:eastAsia="Times New Roman" w:hAnsi="Times New Roman" w:cs="Times New Roman"/>
-          <w:i/>
-          <w:sz w:val="24"/>
-          <w:szCs w:val="24"/>
-        </w:rPr>
-      </w:pPr>
-      <w:r>
-        <w:rPr>
-          <w:rFonts w:ascii="Times New Roman" w:eastAsia="Times New Roman" w:hAnsi="Times New Roman" w:cs="Times New Roman"/>
-          <w:i/>
-          <w:sz w:val="24"/>
-          <w:szCs w:val="24"/>
-        </w:rPr>
-        <w:t xml:space="preserve">I also will </w:t>
-      </w:r>
-      <w:r>
-        <w:rPr>
-          <w:rFonts w:ascii="Times New Roman" w:eastAsia="Times New Roman" w:hAnsi="Times New Roman" w:cs="Times New Roman"/>
-          <w:i/>
-          <w:sz w:val="24"/>
-          <w:szCs w:val="24"/>
-        </w:rPr>
-        <w:t>use regression analysis to model the relationship between population growth and renting prices.</w:t>
-      </w:r>
-    </w:p>
-    <w:p>
-      <w:pPr>
-        <w:jc w:val="center"/>
-        <w:rPr>
-          <w:rFonts w:ascii="Times New Roman" w:eastAsia="Times New Roman" w:hAnsi="Times New Roman" w:cs="Times New Roman"/>
-          <w:i/>
-          <w:sz w:val="24"/>
-          <w:szCs w:val="24"/>
-        </w:rPr>
-      </w:pPr>
-    </w:p>
-    <w:p>
-      <w:pPr>
-        <w:pStyle w:val="NormalWeb"/>
-        <w:rPr>
-          <w:i/>
-          <w:lang w:eastAsia="en-US"/>
-        </w:rPr>
-      </w:pPr>
-      <w:r>
-        <w:rPr>
-          <w:i/>
-          <w:lang w:eastAsia="en-US"/>
-        </w:rPr>
-        <w:t xml:space="preserve">The </w:t>
-      </w:r>
-      <w:r>
-        <w:rPr>
-          <w:i/>
-          <w:lang w:eastAsia="en-US"/>
-        </w:rPr>
-        <w:t>dataset</w:t>
-      </w:r>
-      <w:r>
-        <w:rPr>
-          <w:i/>
-          <w:lang w:eastAsia="en-US"/>
-        </w:rPr>
-        <w:t>s</w:t>
-      </w:r>
-      <w:r>
-        <w:rPr>
-          <w:i/>
-          <w:lang w:eastAsia="en-US"/>
-        </w:rPr>
-        <w:t xml:space="preserve"> </w:t>
-      </w:r>
-      <w:r>
-        <w:rPr>
-          <w:i/>
-          <w:lang w:eastAsia="en-US"/>
-        </w:rPr>
-        <w:t xml:space="preserve">show Estimated Immigration into Ireland since 1996, Estimated Population in Ireland since 2016 and </w:t>
-      </w:r>
-      <w:r>
-        <w:rPr>
-          <w:i/>
-          <w:lang w:eastAsia="en-US"/>
-        </w:rPr>
-        <w:t>Average</w:t>
-      </w:r>
-      <w:r>
-        <w:rPr>
-          <w:i/>
-          <w:lang w:eastAsia="en-US"/>
-        </w:rPr>
-        <w:t xml:space="preserve"> renting price since 2007</w:t>
-      </w:r>
-      <w:r>
-        <w:rPr>
-          <w:i/>
-          <w:lang w:eastAsia="en-US"/>
-        </w:rPr>
-        <w:t>, To improve the accuracy of my results, I will merge the three datasets into a unified dataset, retaining only data from 2016 to 2023.</w:t>
-      </w:r>
+      </w:pPr>
     </w:p>
     <w:p>
       <w:pPr>
@@ -1740,6 +1887,7 @@
           <w:sz w:val="28"/>
           <w:szCs w:val="28"/>
         </w:rPr>
+        <w:lastRenderedPageBreak/>
         <w:t xml:space="preserve">Data preparation and Visualization </w:t>
       </w:r>
     </w:p>
@@ -1850,15 +1998,15 @@
           <w:sz w:val="24"/>
           <w:szCs w:val="24"/>
         </w:rPr>
-        <w:t>The dataset contains three variables:</w:t>
-      </w:r>
-      <w:r>
-        <w:rPr>
-          <w:rFonts w:ascii="Times New Roman" w:eastAsia="Times New Roman" w:hAnsi="Times New Roman" w:cs="Times New Roman"/>
-          <w:sz w:val="24"/>
-          <w:szCs w:val="24"/>
-        </w:rPr>
-        <w:t xml:space="preserve"> </w:t>
+        <w:t xml:space="preserve">The </w:t>
+      </w:r>
+      <w:r>
+        <w:rPr>
+          <w:rFonts w:ascii="Times New Roman" w:eastAsia="Times New Roman" w:hAnsi="Times New Roman" w:cs="Times New Roman"/>
+          <w:sz w:val="24"/>
+          <w:szCs w:val="24"/>
+        </w:rPr>
+        <w:t>project will use 4 datasets:</w:t>
       </w:r>
     </w:p>
     <w:p>
@@ -1880,7 +2028,7 @@
           <w:sz w:val="24"/>
           <w:szCs w:val="24"/>
         </w:rPr>
-        <w:t>Estimated Immigration into Ireland since 1996</w:t>
+        <w:t>CJQ01-recorded_crime_2002-2023.csv</w:t>
       </w:r>
     </w:p>
     <w:p>
@@ -1902,7 +2050,7 @@
           <w:sz w:val="24"/>
           <w:szCs w:val="24"/>
         </w:rPr>
-        <w:t>Estimated Population in Ireland since 2016</w:t>
+        <w:t>PEA04-Estimated_Pupulation-2011-2023.csv</w:t>
       </w:r>
     </w:p>
     <w:p>
@@ -1924,7 +2072,7 @@
           <w:sz w:val="24"/>
           <w:szCs w:val="24"/>
         </w:rPr>
-        <w:t>Average renting price since 2007</w:t>
+        <w:t>PEA07-Estimated_Pupulation-1996-2017.csv</w:t>
       </w:r>
     </w:p>
     <w:p>
@@ -2000,8 +2148,167 @@
           <w:sz w:val="24"/>
           <w:szCs w:val="24"/>
         </w:rPr>
-        <w:t xml:space="preserve"> overall trends in immigration, population, and renting prices over time.</w:t>
-      </w:r>
+        <w:t xml:space="preserve"> overall trends in</w:t>
+      </w:r>
+      <w:r>
+        <w:rPr>
+          <w:rFonts w:ascii="Times New Roman" w:eastAsia="Times New Roman" w:hAnsi="Times New Roman" w:cs="Times New Roman"/>
+          <w:sz w:val="24"/>
+          <w:szCs w:val="24"/>
+        </w:rPr>
+        <w:t xml:space="preserve"> </w:t>
+      </w:r>
+      <w:r>
+        <w:rPr>
+          <w:rFonts w:ascii="Times New Roman" w:eastAsia="Times New Roman" w:hAnsi="Times New Roman" w:cs="Times New Roman"/>
+          <w:sz w:val="24"/>
+          <w:szCs w:val="24"/>
+        </w:rPr>
+        <w:t xml:space="preserve">population, </w:t>
+      </w:r>
+      <w:r>
+        <w:rPr>
+          <w:rFonts w:ascii="Times New Roman" w:eastAsia="Times New Roman" w:hAnsi="Times New Roman" w:cs="Times New Roman"/>
+          <w:sz w:val="24"/>
+          <w:szCs w:val="24"/>
+        </w:rPr>
+        <w:t>as well as the overall situation of the crime rate and relation with the population trend.</w:t>
+      </w:r>
+    </w:p>
+    <w:p>
+      <w:pPr>
+        <w:spacing w:before="100" w:beforeAutospacing="1" w:after="100" w:afterAutospacing="1" w:line="240" w:lineRule="auto"/>
+        <w:rPr>
+          <w:rFonts w:ascii="Times New Roman" w:eastAsia="Times New Roman" w:hAnsi="Times New Roman" w:cs="Times New Roman"/>
+          <w:sz w:val="24"/>
+          <w:szCs w:val="24"/>
+        </w:rPr>
+      </w:pPr>
+      <w:r>
+        <w:rPr>
+          <w:rFonts w:ascii="Times New Roman" w:eastAsia="Times New Roman" w:hAnsi="Times New Roman" w:cs="Times New Roman"/>
+          <w:sz w:val="24"/>
+          <w:szCs w:val="24"/>
+        </w:rPr>
+        <w:t>Performing the EDA:</w:t>
+      </w:r>
+    </w:p>
+    <w:p>
+      <w:pPr>
+        <w:spacing w:before="100" w:beforeAutospacing="1" w:after="100" w:afterAutospacing="1" w:line="240" w:lineRule="auto"/>
+        <w:rPr>
+          <w:rFonts w:ascii="Times New Roman" w:eastAsia="Times New Roman" w:hAnsi="Times New Roman" w:cs="Times New Roman"/>
+          <w:sz w:val="24"/>
+          <w:szCs w:val="24"/>
+        </w:rPr>
+      </w:pPr>
+      <w:r>
+        <w:rPr>
+          <w:rFonts w:ascii="Times New Roman" w:eastAsia="Times New Roman" w:hAnsi="Times New Roman" w:cs="Times New Roman"/>
+          <w:sz w:val="24"/>
+          <w:szCs w:val="24"/>
+        </w:rPr>
+        <w:t xml:space="preserve">This process will be performed on </w:t>
+      </w:r>
+      <w:proofErr w:type="spellStart"/>
+      <w:r>
+        <w:rPr>
+          <w:rFonts w:ascii="Times New Roman" w:eastAsia="Times New Roman" w:hAnsi="Times New Roman" w:cs="Times New Roman"/>
+          <w:sz w:val="24"/>
+          <w:szCs w:val="24"/>
+        </w:rPr>
+        <w:t>Jupyter</w:t>
+      </w:r>
+      <w:proofErr w:type="spellEnd"/>
+      <w:r>
+        <w:rPr>
+          <w:rFonts w:ascii="Times New Roman" w:eastAsia="Times New Roman" w:hAnsi="Times New Roman" w:cs="Times New Roman"/>
+          <w:sz w:val="24"/>
+          <w:szCs w:val="24"/>
+        </w:rPr>
+        <w:t xml:space="preserve"> notebook:</w:t>
+      </w:r>
+    </w:p>
+    <w:p>
+      <w:pPr>
+        <w:spacing w:before="100" w:beforeAutospacing="1" w:after="100" w:afterAutospacing="1" w:line="240" w:lineRule="auto"/>
+        <w:ind w:firstLine="720"/>
+        <w:rPr>
+          <w:rFonts w:ascii="Times New Roman" w:eastAsia="Times New Roman" w:hAnsi="Times New Roman" w:cs="Times New Roman"/>
+          <w:sz w:val="24"/>
+          <w:szCs w:val="24"/>
+        </w:rPr>
+      </w:pPr>
+      <w:r>
+        <w:rPr>
+          <w:rFonts w:ascii="Times New Roman" w:eastAsia="Times New Roman" w:hAnsi="Times New Roman" w:cs="Times New Roman"/>
+          <w:sz w:val="24"/>
+          <w:szCs w:val="24"/>
+        </w:rPr>
+        <w:t>MSC_DA_CA1_Jose_Mario</w:t>
+      </w:r>
+      <w:r>
+        <w:rPr>
+          <w:rFonts w:ascii="Times New Roman" w:eastAsia="Times New Roman" w:hAnsi="Times New Roman" w:cs="Times New Roman"/>
+          <w:sz w:val="24"/>
+          <w:szCs w:val="24"/>
+        </w:rPr>
+        <w:t>.ipynb</w:t>
+      </w:r>
+      <w:r>
+        <w:rPr>
+          <w:rFonts w:ascii="Times New Roman" w:eastAsia="Times New Roman" w:hAnsi="Times New Roman" w:cs="Times New Roman"/>
+          <w:sz w:val="24"/>
+          <w:szCs w:val="24"/>
+        </w:rPr>
+        <w:t xml:space="preserve"> </w:t>
+      </w:r>
+      <w:r>
+        <w:rPr>
+          <w:rFonts w:ascii="Times New Roman" w:eastAsia="Times New Roman" w:hAnsi="Times New Roman" w:cs="Times New Roman"/>
+          <w:sz w:val="24"/>
+          <w:szCs w:val="24"/>
+        </w:rPr>
+        <w:t xml:space="preserve"> </w:t>
+      </w:r>
+      <w:r>
+        <w:rPr>
+          <w:rFonts w:ascii="Times New Roman" w:eastAsia="Times New Roman" w:hAnsi="Times New Roman" w:cs="Times New Roman"/>
+          <w:sz w:val="24"/>
+          <w:szCs w:val="24"/>
+        </w:rPr>
+        <w:t># Fase 01 -  EDA:</w:t>
+      </w:r>
+    </w:p>
+    <w:p>
+      <w:pPr>
+        <w:spacing w:before="100" w:beforeAutospacing="1" w:after="100" w:afterAutospacing="1" w:line="240" w:lineRule="auto"/>
+        <w:rPr>
+          <w:rFonts w:ascii="Times New Roman" w:eastAsia="Times New Roman" w:hAnsi="Times New Roman" w:cs="Times New Roman"/>
+          <w:sz w:val="24"/>
+          <w:szCs w:val="24"/>
+        </w:rPr>
+      </w:pPr>
+    </w:p>
+    <w:p>
+      <w:pPr>
+        <w:spacing w:before="100" w:beforeAutospacing="1" w:after="100" w:afterAutospacing="1" w:line="240" w:lineRule="auto"/>
+        <w:rPr>
+          <w:rFonts w:ascii="Times New Roman" w:eastAsia="Times New Roman" w:hAnsi="Times New Roman" w:cs="Times New Roman"/>
+          <w:sz w:val="24"/>
+          <w:szCs w:val="24"/>
+        </w:rPr>
+      </w:pPr>
+    </w:p>
+    <w:p>
+      <w:pPr>
+        <w:spacing w:before="100" w:beforeAutospacing="1" w:after="100" w:afterAutospacing="1" w:line="240" w:lineRule="auto"/>
+        <w:rPr>
+          <w:rFonts w:ascii="Times New Roman" w:eastAsia="Times New Roman" w:hAnsi="Times New Roman" w:cs="Times New Roman"/>
+          <w:sz w:val="24"/>
+          <w:szCs w:val="24"/>
+        </w:rPr>
+      </w:pPr>
     </w:p>
     <w:p>
       <w:pPr>
@@ -2156,6 +2463,7 @@
           <w:szCs w:val="24"/>
           <w:lang w:eastAsia="en-IE"/>
         </w:rPr>
+        <w:lastRenderedPageBreak/>
         <w:t>By identifying these insights, I can develop a better understanding of the data and choose the appropriate prediction method.</w:t>
       </w:r>
     </w:p>
@@ -2273,39 +2581,22 @@
           <w:sz w:val="28"/>
           <w:szCs w:val="28"/>
         </w:rPr>
-        <w:t xml:space="preserve"> We need to </w:t>
-      </w:r>
-      <w:proofErr w:type="gramStart"/>
-      <w:r>
+        <w:t xml:space="preserve"> We need to visualize,  clean, verify if is there any “bad data” (null or bad formatted data), and after merge these datasets.</w:t>
+      </w:r>
+    </w:p>
+    <w:p>
+      <w:pPr>
+        <w:pStyle w:val="ListParagraph"/>
         <w:rPr>
           <w:sz w:val="28"/>
           <w:szCs w:val="28"/>
         </w:rPr>
-        <w:t>visualize,  clean</w:t>
-      </w:r>
-      <w:proofErr w:type="gramEnd"/>
+      </w:pPr>
       <w:r>
         <w:rPr>
           <w:sz w:val="28"/>
           <w:szCs w:val="28"/>
         </w:rPr>
-        <w:t>, verify if is there any “bad data” (null or bad formatted data), and after merge these datasets.</w:t>
-      </w:r>
-    </w:p>
-    <w:p>
-      <w:pPr>
-        <w:pStyle w:val="ListParagraph"/>
-        <w:rPr>
-          <w:sz w:val="28"/>
-          <w:szCs w:val="28"/>
-        </w:rPr>
-      </w:pPr>
-      <w:r>
-        <w:rPr>
-          <w:sz w:val="28"/>
-          <w:szCs w:val="28"/>
-        </w:rPr>
-        <w:lastRenderedPageBreak/>
         <w:t xml:space="preserve">Analysing the dataset, we can see that the population is split into regions, </w:t>
       </w:r>
       <w:r>
@@ -4544,9 +4835,33 @@
     <w:p/>
     <w:p/>
     <w:p/>
+    <w:p>
+      <w:pPr>
+        <w:rPr>
+          <w:b/>
+          <w:bCs/>
+        </w:rPr>
+      </w:pPr>
+      <w:r>
+        <w:rPr>
+          <w:b/>
+          <w:bCs/>
+        </w:rPr>
+        <w:t>Machine Learning</w:t>
+      </w:r>
+    </w:p>
     <w:p/>
-    <w:p/>
-    <w:p/>
+    <w:p>
+      <w:r>
+        <w:rPr>
+          <w:rStyle w:val="Strong"/>
+        </w:rPr>
+        <w:t>Linear regression:</w:t>
+      </w:r>
+      <w:r>
+        <w:t xml:space="preserve"> Linear regression is a simple but powerful model that can be used to predict continuous variables, such as population growth. It works by finding a linear relationship between the population growth and one or more independent variables, such as fertility rates, mortality rates, and migration rates.</w:t>
+      </w:r>
+    </w:p>
     <w:p/>
     <w:p/>
     <w:sectPr>
@@ -4806,6 +5121,95 @@
     </w:lvl>
   </w:abstractNum>
   <w:abstractNum w:abstractNumId="2" w15:restartNumberingAfterBreak="0">
+    <w:nsid w:val="3CC628F4"/>
+    <w:multiLevelType w:val="hybridMultilevel"/>
+    <w:tmpl w:val="6EC03508"/>
+    <w:lvl w:ilvl="0" w:tplc="C41CDA5A">
+      <w:start w:val="1"/>
+      <w:numFmt w:val="decimal"/>
+      <w:lvlText w:val="%1."/>
+      <w:lvlJc w:val="left"/>
+      <w:pPr>
+        <w:ind w:left="1080" w:hanging="360"/>
+      </w:pPr>
+      <w:rPr>
+        <w:rFonts w:hint="default"/>
+      </w:rPr>
+    </w:lvl>
+    <w:lvl w:ilvl="1" w:tplc="18090019" w:tentative="1">
+      <w:start w:val="1"/>
+      <w:numFmt w:val="lowerLetter"/>
+      <w:lvlText w:val="%2."/>
+      <w:lvlJc w:val="left"/>
+      <w:pPr>
+        <w:ind w:left="1800" w:hanging="360"/>
+      </w:pPr>
+    </w:lvl>
+    <w:lvl w:ilvl="2" w:tplc="1809001B" w:tentative="1">
+      <w:start w:val="1"/>
+      <w:numFmt w:val="lowerRoman"/>
+      <w:lvlText w:val="%3."/>
+      <w:lvlJc w:val="right"/>
+      <w:pPr>
+        <w:ind w:left="2520" w:hanging="180"/>
+      </w:pPr>
+    </w:lvl>
+    <w:lvl w:ilvl="3" w:tplc="1809000F" w:tentative="1">
+      <w:start w:val="1"/>
+      <w:numFmt w:val="decimal"/>
+      <w:lvlText w:val="%4."/>
+      <w:lvlJc w:val="left"/>
+      <w:pPr>
+        <w:ind w:left="3240" w:hanging="360"/>
+      </w:pPr>
+    </w:lvl>
+    <w:lvl w:ilvl="4" w:tplc="18090019" w:tentative="1">
+      <w:start w:val="1"/>
+      <w:numFmt w:val="lowerLetter"/>
+      <w:lvlText w:val="%5."/>
+      <w:lvlJc w:val="left"/>
+      <w:pPr>
+        <w:ind w:left="3960" w:hanging="360"/>
+      </w:pPr>
+    </w:lvl>
+    <w:lvl w:ilvl="5" w:tplc="1809001B" w:tentative="1">
+      <w:start w:val="1"/>
+      <w:numFmt w:val="lowerRoman"/>
+      <w:lvlText w:val="%6."/>
+      <w:lvlJc w:val="right"/>
+      <w:pPr>
+        <w:ind w:left="4680" w:hanging="180"/>
+      </w:pPr>
+    </w:lvl>
+    <w:lvl w:ilvl="6" w:tplc="1809000F" w:tentative="1">
+      <w:start w:val="1"/>
+      <w:numFmt w:val="decimal"/>
+      <w:lvlText w:val="%7."/>
+      <w:lvlJc w:val="left"/>
+      <w:pPr>
+        <w:ind w:left="5400" w:hanging="360"/>
+      </w:pPr>
+    </w:lvl>
+    <w:lvl w:ilvl="7" w:tplc="18090019" w:tentative="1">
+      <w:start w:val="1"/>
+      <w:numFmt w:val="lowerLetter"/>
+      <w:lvlText w:val="%8."/>
+      <w:lvlJc w:val="left"/>
+      <w:pPr>
+        <w:ind w:left="6120" w:hanging="360"/>
+      </w:pPr>
+    </w:lvl>
+    <w:lvl w:ilvl="8" w:tplc="1809001B" w:tentative="1">
+      <w:start w:val="1"/>
+      <w:numFmt w:val="lowerRoman"/>
+      <w:lvlText w:val="%9."/>
+      <w:lvlJc w:val="right"/>
+      <w:pPr>
+        <w:ind w:left="6840" w:hanging="180"/>
+      </w:pPr>
+    </w:lvl>
+  </w:abstractNum>
+  <w:abstractNum w:abstractNumId="3" w15:restartNumberingAfterBreak="0">
     <w:nsid w:val="476E1581"/>
     <w:multiLevelType w:val="multilevel"/>
     <w:tmpl w:val="76C603AC"/>
@@ -4927,7 +5331,7 @@
       </w:rPr>
     </w:lvl>
   </w:abstractNum>
-  <w:abstractNum w:abstractNumId="3" w15:restartNumberingAfterBreak="0">
+  <w:abstractNum w:abstractNumId="4" w15:restartNumberingAfterBreak="0">
     <w:nsid w:val="4CFE6204"/>
     <w:multiLevelType w:val="multilevel"/>
     <w:tmpl w:val="08A06254"/>
@@ -4938,15 +5342,164 @@
       <w:lvlJc w:val="left"/>
       <w:pPr>
         <w:tabs>
-          <w:tab w:val="num" w:pos="720"/>
+          <w:tab w:val="num" w:pos="1080"/>
         </w:tabs>
-        <w:ind w:left="720" w:hanging="360"/>
+        <w:ind w:left="1080" w:hanging="360"/>
       </w:pPr>
       <w:rPr>
         <w:rFonts w:ascii="Symbol" w:hAnsi="Symbol" w:hint="default"/>
         <w:sz w:val="20"/>
       </w:rPr>
     </w:lvl>
+    <w:lvl w:ilvl="1">
+      <w:start w:val="1"/>
+      <w:numFmt w:val="bullet"/>
+      <w:lvlText w:val="o"/>
+      <w:lvlJc w:val="left"/>
+      <w:pPr>
+        <w:tabs>
+          <w:tab w:val="num" w:pos="1800"/>
+        </w:tabs>
+        <w:ind w:left="1800" w:hanging="360"/>
+      </w:pPr>
+      <w:rPr>
+        <w:rFonts w:ascii="Courier New" w:hAnsi="Courier New" w:hint="default"/>
+        <w:sz w:val="20"/>
+      </w:rPr>
+    </w:lvl>
+    <w:lvl w:ilvl="2" w:tentative="1">
+      <w:start w:val="1"/>
+      <w:numFmt w:val="bullet"/>
+      <w:lvlText w:val=""/>
+      <w:lvlJc w:val="left"/>
+      <w:pPr>
+        <w:tabs>
+          <w:tab w:val="num" w:pos="2520"/>
+        </w:tabs>
+        <w:ind w:left="2520" w:hanging="360"/>
+      </w:pPr>
+      <w:rPr>
+        <w:rFonts w:ascii="Wingdings" w:hAnsi="Wingdings" w:hint="default"/>
+        <w:sz w:val="20"/>
+      </w:rPr>
+    </w:lvl>
+    <w:lvl w:ilvl="3" w:tentative="1">
+      <w:start w:val="1"/>
+      <w:numFmt w:val="bullet"/>
+      <w:lvlText w:val=""/>
+      <w:lvlJc w:val="left"/>
+      <w:pPr>
+        <w:tabs>
+          <w:tab w:val="num" w:pos="3240"/>
+        </w:tabs>
+        <w:ind w:left="3240" w:hanging="360"/>
+      </w:pPr>
+      <w:rPr>
+        <w:rFonts w:ascii="Wingdings" w:hAnsi="Wingdings" w:hint="default"/>
+        <w:sz w:val="20"/>
+      </w:rPr>
+    </w:lvl>
+    <w:lvl w:ilvl="4" w:tentative="1">
+      <w:start w:val="1"/>
+      <w:numFmt w:val="bullet"/>
+      <w:lvlText w:val=""/>
+      <w:lvlJc w:val="left"/>
+      <w:pPr>
+        <w:tabs>
+          <w:tab w:val="num" w:pos="3960"/>
+        </w:tabs>
+        <w:ind w:left="3960" w:hanging="360"/>
+      </w:pPr>
+      <w:rPr>
+        <w:rFonts w:ascii="Wingdings" w:hAnsi="Wingdings" w:hint="default"/>
+        <w:sz w:val="20"/>
+      </w:rPr>
+    </w:lvl>
+    <w:lvl w:ilvl="5" w:tentative="1">
+      <w:start w:val="1"/>
+      <w:numFmt w:val="bullet"/>
+      <w:lvlText w:val=""/>
+      <w:lvlJc w:val="left"/>
+      <w:pPr>
+        <w:tabs>
+          <w:tab w:val="num" w:pos="4680"/>
+        </w:tabs>
+        <w:ind w:left="4680" w:hanging="360"/>
+      </w:pPr>
+      <w:rPr>
+        <w:rFonts w:ascii="Wingdings" w:hAnsi="Wingdings" w:hint="default"/>
+        <w:sz w:val="20"/>
+      </w:rPr>
+    </w:lvl>
+    <w:lvl w:ilvl="6" w:tentative="1">
+      <w:start w:val="1"/>
+      <w:numFmt w:val="bullet"/>
+      <w:lvlText w:val=""/>
+      <w:lvlJc w:val="left"/>
+      <w:pPr>
+        <w:tabs>
+          <w:tab w:val="num" w:pos="5400"/>
+        </w:tabs>
+        <w:ind w:left="5400" w:hanging="360"/>
+      </w:pPr>
+      <w:rPr>
+        <w:rFonts w:ascii="Wingdings" w:hAnsi="Wingdings" w:hint="default"/>
+        <w:sz w:val="20"/>
+      </w:rPr>
+    </w:lvl>
+    <w:lvl w:ilvl="7" w:tentative="1">
+      <w:start w:val="1"/>
+      <w:numFmt w:val="bullet"/>
+      <w:lvlText w:val=""/>
+      <w:lvlJc w:val="left"/>
+      <w:pPr>
+        <w:tabs>
+          <w:tab w:val="num" w:pos="6120"/>
+        </w:tabs>
+        <w:ind w:left="6120" w:hanging="360"/>
+      </w:pPr>
+      <w:rPr>
+        <w:rFonts w:ascii="Wingdings" w:hAnsi="Wingdings" w:hint="default"/>
+        <w:sz w:val="20"/>
+      </w:rPr>
+    </w:lvl>
+    <w:lvl w:ilvl="8" w:tentative="1">
+      <w:start w:val="1"/>
+      <w:numFmt w:val="bullet"/>
+      <w:lvlText w:val=""/>
+      <w:lvlJc w:val="left"/>
+      <w:pPr>
+        <w:tabs>
+          <w:tab w:val="num" w:pos="6840"/>
+        </w:tabs>
+        <w:ind w:left="6840" w:hanging="360"/>
+      </w:pPr>
+      <w:rPr>
+        <w:rFonts w:ascii="Wingdings" w:hAnsi="Wingdings" w:hint="default"/>
+        <w:sz w:val="20"/>
+      </w:rPr>
+    </w:lvl>
+  </w:abstractNum>
+  <w:abstractNum w:abstractNumId="5" w15:restartNumberingAfterBreak="0">
+    <w:nsid w:val="517C4A0B"/>
+    <w:multiLevelType w:val="multilevel"/>
+    <w:tmpl w:val="9B22E250"/>
+    <w:lvl w:ilvl="0">
+      <w:start w:val="1"/>
+      <w:numFmt w:val="bullet"/>
+      <w:lvlText w:val=""/>
+      <w:lvlJc w:val="left"/>
+      <w:pPr>
+        <w:tabs>
+          <w:tab w:val="num" w:pos="720"/>
+        </w:tabs>
+        <w:ind w:left="720" w:hanging="360"/>
+      </w:pPr>
+      <w:rPr>
+        <w:rFonts w:ascii="Symbol" w:hAnsi="Symbol" w:hint="default"/>
+        <w:sz w:val="20"/>
+      </w:rPr>
+    </w:lvl>
     <w:lvl w:ilvl="1" w:tentative="1">
       <w:start w:val="1"/>
       <w:numFmt w:val="bullet"/>
@@ -5076,10 +5629,10 @@
       </w:rPr>
     </w:lvl>
   </w:abstractNum>
-  <w:abstractNum w:abstractNumId="4" w15:restartNumberingAfterBreak="0">
-    <w:nsid w:val="517C4A0B"/>
+  <w:abstractNum w:abstractNumId="6" w15:restartNumberingAfterBreak="0">
+    <w:nsid w:val="536E5AC0"/>
     <w:multiLevelType w:val="multilevel"/>
-    <w:tmpl w:val="9B22E250"/>
+    <w:tmpl w:val="8CDAEE96"/>
     <w:lvl w:ilvl="0">
       <w:start w:val="1"/>
       <w:numFmt w:val="bullet"/>
@@ -5225,10 +5778,10 @@
       </w:rPr>
     </w:lvl>
   </w:abstractNum>
-  <w:abstractNum w:abstractNumId="5" w15:restartNumberingAfterBreak="0">
-    <w:nsid w:val="536E5AC0"/>
+  <w:abstractNum w:abstractNumId="7" w15:restartNumberingAfterBreak="0">
+    <w:nsid w:val="725D2623"/>
     <w:multiLevelType w:val="multilevel"/>
-    <w:tmpl w:val="8CDAEE96"/>
+    <w:tmpl w:val="87A8D2E8"/>
     <w:lvl w:ilvl="0">
       <w:start w:val="1"/>
       <w:numFmt w:val="bullet"/>
@@ -5374,175 +5927,29 @@
       </w:rPr>
     </w:lvl>
   </w:abstractNum>
-  <w:abstractNum w:abstractNumId="6" w15:restartNumberingAfterBreak="0">
-    <w:nsid w:val="725D2623"/>
-    <w:multiLevelType w:val="multilevel"/>
-    <w:tmpl w:val="87A8D2E8"/>
-    <w:lvl w:ilvl="0">
-      <w:start w:val="1"/>
-      <w:numFmt w:val="bullet"/>
-      <w:lvlText w:val=""/>
-      <w:lvlJc w:val="left"/>
-      <w:pPr>
-        <w:tabs>
-          <w:tab w:val="num" w:pos="720"/>
-        </w:tabs>
-        <w:ind w:left="720" w:hanging="360"/>
-      </w:pPr>
-      <w:rPr>
-        <w:rFonts w:ascii="Symbol" w:hAnsi="Symbol" w:hint="default"/>
-        <w:sz w:val="20"/>
-      </w:rPr>
-    </w:lvl>
-    <w:lvl w:ilvl="1" w:tentative="1">
-      <w:start w:val="1"/>
-      <w:numFmt w:val="bullet"/>
-      <w:lvlText w:val="o"/>
-      <w:lvlJc w:val="left"/>
-      <w:pPr>
-        <w:tabs>
-          <w:tab w:val="num" w:pos="1440"/>
-        </w:tabs>
-        <w:ind w:left="1440" w:hanging="360"/>
-      </w:pPr>
-      <w:rPr>
-        <w:rFonts w:ascii="Courier New" w:hAnsi="Courier New" w:hint="default"/>
-        <w:sz w:val="20"/>
-      </w:rPr>
-    </w:lvl>
-    <w:lvl w:ilvl="2" w:tentative="1">
-      <w:start w:val="1"/>
-      <w:numFmt w:val="bullet"/>
-      <w:lvlText w:val=""/>
-      <w:lvlJc w:val="left"/>
-      <w:pPr>
-        <w:tabs>
-          <w:tab w:val="num" w:pos="2160"/>
-        </w:tabs>
-        <w:ind w:left="2160" w:hanging="360"/>
-      </w:pPr>
-      <w:rPr>
-        <w:rFonts w:ascii="Wingdings" w:hAnsi="Wingdings" w:hint="default"/>
-        <w:sz w:val="20"/>
-      </w:rPr>
-    </w:lvl>
-    <w:lvl w:ilvl="3" w:tentative="1">
-      <w:start w:val="1"/>
-      <w:numFmt w:val="bullet"/>
-      <w:lvlText w:val=""/>
-      <w:lvlJc w:val="left"/>
-      <w:pPr>
-        <w:tabs>
-          <w:tab w:val="num" w:pos="2880"/>
-        </w:tabs>
-        <w:ind w:left="2880" w:hanging="360"/>
-      </w:pPr>
-      <w:rPr>
-        <w:rFonts w:ascii="Wingdings" w:hAnsi="Wingdings" w:hint="default"/>
-        <w:sz w:val="20"/>
-      </w:rPr>
-    </w:lvl>
-    <w:lvl w:ilvl="4" w:tentative="1">
-      <w:start w:val="1"/>
-      <w:numFmt w:val="bullet"/>
-      <w:lvlText w:val=""/>
-      <w:lvlJc w:val="left"/>
-      <w:pPr>
-        <w:tabs>
-          <w:tab w:val="num" w:pos="3600"/>
-        </w:tabs>
-        <w:ind w:left="3600" w:hanging="360"/>
-      </w:pPr>
-      <w:rPr>
-        <w:rFonts w:ascii="Wingdings" w:hAnsi="Wingdings" w:hint="default"/>
-        <w:sz w:val="20"/>
-      </w:rPr>
-    </w:lvl>
-    <w:lvl w:ilvl="5" w:tentative="1">
-      <w:start w:val="1"/>
-      <w:numFmt w:val="bullet"/>
-      <w:lvlText w:val=""/>
-      <w:lvlJc w:val="left"/>
-      <w:pPr>
-        <w:tabs>
-          <w:tab w:val="num" w:pos="4320"/>
-        </w:tabs>
-        <w:ind w:left="4320" w:hanging="360"/>
-      </w:pPr>
-      <w:rPr>
-        <w:rFonts w:ascii="Wingdings" w:hAnsi="Wingdings" w:hint="default"/>
-        <w:sz w:val="20"/>
-      </w:rPr>
-    </w:lvl>
-    <w:lvl w:ilvl="6" w:tentative="1">
-      <w:start w:val="1"/>
-      <w:numFmt w:val="bullet"/>
-      <w:lvlText w:val=""/>
-      <w:lvlJc w:val="left"/>
-      <w:pPr>
-        <w:tabs>
-          <w:tab w:val="num" w:pos="5040"/>
-        </w:tabs>
-        <w:ind w:left="5040" w:hanging="360"/>
-      </w:pPr>
-      <w:rPr>
-        <w:rFonts w:ascii="Wingdings" w:hAnsi="Wingdings" w:hint="default"/>
-        <w:sz w:val="20"/>
-      </w:rPr>
-    </w:lvl>
-    <w:lvl w:ilvl="7" w:tentative="1">
-      <w:start w:val="1"/>
-      <w:numFmt w:val="bullet"/>
-      <w:lvlText w:val=""/>
-      <w:lvlJc w:val="left"/>
-      <w:pPr>
-        <w:tabs>
-          <w:tab w:val="num" w:pos="5760"/>
-        </w:tabs>
-        <w:ind w:left="5760" w:hanging="360"/>
-      </w:pPr>
-      <w:rPr>
-        <w:rFonts w:ascii="Wingdings" w:hAnsi="Wingdings" w:hint="default"/>
-        <w:sz w:val="20"/>
-      </w:rPr>
-    </w:lvl>
-    <w:lvl w:ilvl="8" w:tentative="1">
-      <w:start w:val="1"/>
-      <w:numFmt w:val="bullet"/>
-      <w:lvlText w:val=""/>
-      <w:lvlJc w:val="left"/>
-      <w:pPr>
-        <w:tabs>
-          <w:tab w:val="num" w:pos="6480"/>
-        </w:tabs>
-        <w:ind w:left="6480" w:hanging="360"/>
-      </w:pPr>
-      <w:rPr>
-        <w:rFonts w:ascii="Wingdings" w:hAnsi="Wingdings" w:hint="default"/>
-        <w:sz w:val="20"/>
-      </w:rPr>
-    </w:lvl>
-  </w:abstractNum>
   <w:num w:numId="1" w16cid:durableId="1760440869">
-    <w:abstractNumId w:val="4"/>
+    <w:abstractNumId w:val="5"/>
   </w:num>
   <w:num w:numId="2" w16cid:durableId="305356629">
-    <w:abstractNumId w:val="2"/>
+    <w:abstractNumId w:val="3"/>
   </w:num>
   <w:num w:numId="3" w16cid:durableId="1166743486">
     <w:abstractNumId w:val="0"/>
   </w:num>
   <w:num w:numId="4" w16cid:durableId="1173181685">
-    <w:abstractNumId w:val="3"/>
+    <w:abstractNumId w:val="4"/>
   </w:num>
   <w:num w:numId="5" w16cid:durableId="1246454614">
-    <w:abstractNumId w:val="6"/>
+    <w:abstractNumId w:val="7"/>
   </w:num>
   <w:num w:numId="6" w16cid:durableId="1393307185">
     <w:abstractNumId w:val="1"/>
   </w:num>
   <w:num w:numId="7" w16cid:durableId="1530295400">
-    <w:abstractNumId w:val="5"/>
+    <w:abstractNumId w:val="6"/>
+  </w:num>
+  <w:num w:numId="8" w16cid:durableId="2134978705">
+    <w:abstractNumId w:val="2"/>
   </w:num>
 </w:numbering>
 </file>
@@ -6166,6 +6573,11 @@
       <w:szCs w:val="24"/>
     </w:rPr>
   </w:style>
+  <w:style w:type="character" w:customStyle="1" w:styleId="hgkelc">
+    <w:name w:val="hgkelc"/>
+    <w:basedOn w:val="DefaultParagraphFont"/>
+    <w:rsid w:val="00084E49"/>
+  </w:style>
 </w:styles>
 </file>
 

</xml_diff>